<commit_message>
Fixed extra carriage return that shouldn't have been in the BRIC Word file
</commit_message>
<xml_diff>
--- a/Presentations/BRIC_2021/BRIC_2021.docx
+++ b/Presentations/BRIC_2021/BRIC_2021.docx
@@ -394,24 +394,14 @@
                         <w:r>
                           <w:t xml:space="preserve">Fig. </w:t>
                         </w:r>
-                        <w:r>
-                          <w:fldChar w:fldCharType="begin"/>
-                        </w:r>
-                        <w:r>
-                          <w:instrText xml:space="preserve"> SEQ Fig. \* ARABIC </w:instrText>
-                        </w:r>
-                        <w:r>
-                          <w:fldChar w:fldCharType="separate"/>
-                        </w:r>
-                        <w:r>
-                          <w:rPr>
-                            <w:noProof/>
-                          </w:rPr>
-                          <w:t>1</w:t>
-                        </w:r>
-                        <w:r>
-                          <w:fldChar w:fldCharType="end"/>
-                        </w:r>
+                        <w:fldSimple w:instr=" SEQ Fig. \* ARABIC ">
+                          <w:r>
+                            <w:rPr>
+                              <w:noProof/>
+                            </w:rPr>
+                            <w:t>1</w:t>
+                          </w:r>
+                        </w:fldSimple>
                         <w:r>
                           <w:t xml:space="preserve"> </w:t>
                         </w:r>
@@ -456,10 +446,7 @@
         </w:drawing>
       </w:r>
       <w:r>
-        <w:t xml:space="preserve">Figure 1 shows an example of the transformation of captured knowledge (as shown in the darker bordered box at the top left). The software predicts whether a given plane of glass is likely to </w:t>
-      </w:r>
-      <w:r>
-        <w:t>break when subjected to an explosion. An important</w:t>
+        <w:t>Figure 1 shows an example of the transformation of captured knowledge (as shown in the darker bordered box at the top left). The software predicts whether a given plane of glass is likely to break when subjected to an explosion. An important</w:t>
       </w:r>
       <w:r>
         <w:rPr>
@@ -471,7 +458,13 @@
         <w:rPr>
           <w:lang w:val="en-US"/>
         </w:rPr>
-        <w:t xml:space="preserve">property of the software is its name. In this case the name is </w:t>
+        <w:t xml:space="preserve">property of </w:t>
+      </w:r>
+      <w:r>
+        <w:rPr>
+          <w:lang w:val="en-US"/>
+        </w:rPr>
+        <w:t xml:space="preserve">the software is its name. In this case the name is </w:t>
       </w:r>
       <w:proofErr w:type="spellStart"/>
       <w:r>
@@ -485,22 +478,7 @@
         <w:rPr>
           <w:lang w:val="en-US"/>
         </w:rPr>
-        <w:t xml:space="preserve">. In the </w:t>
-      </w:r>
-    </w:p>
-    <w:p>
-      <w:pPr>
-        <w:pStyle w:val="BodyText"/>
-        <w:ind w:firstLine="0pt"/>
-        <w:rPr>
-          <w:lang w:val="en-US"/>
-        </w:rPr>
-      </w:pPr>
-      <w:r>
-        <w:rPr>
-          <w:lang w:val="en-US"/>
-        </w:rPr>
-        <w:t xml:space="preserve">generated artifacts the name </w:t>
+        <w:t xml:space="preserve">. In the generated artifacts the name </w:t>
       </w:r>
       <w:proofErr w:type="spellStart"/>
       <w:r>
@@ -2389,6 +2367,7 @@
     <w:lsdException w:name="Emphasis" w:qFormat="1"/>
     <w:lsdException w:name="HTML Preformatted" w:semiHidden="1" w:unhideWhenUsed="1"/>
     <w:lsdException w:name="HTML Variable" w:semiHidden="1" w:unhideWhenUsed="1"/>
+    <w:lsdException w:name="Normal Table" w:semiHidden="1" w:unhideWhenUsed="1"/>
     <w:lsdException w:name="No List" w:semiHidden="1" w:unhideWhenUsed="1"/>
     <w:lsdException w:name="Outline List 1" w:semiHidden="1" w:unhideWhenUsed="1"/>
     <w:lsdException w:name="Outline List 2" w:semiHidden="1" w:unhideWhenUsed="1"/>
@@ -2434,7 +2413,9 @@
     <w:lsdException w:name="Table Subtle 2" w:semiHidden="1" w:unhideWhenUsed="1"/>
     <w:lsdException w:name="Table Web 1" w:semiHidden="1" w:unhideWhenUsed="1"/>
     <w:lsdException w:name="Table Web 2" w:semiHidden="1" w:unhideWhenUsed="1"/>
+    <w:lsdException w:name="Table Web 3" w:semiHidden="1" w:unhideWhenUsed="1"/>
     <w:lsdException w:name="Balloon Text" w:semiHidden="1" w:unhideWhenUsed="1"/>
+    <w:lsdException w:name="Table Theme" w:semiHidden="1" w:unhideWhenUsed="1"/>
     <w:lsdException w:name="Placeholder Text" w:semiHidden="1" w:uiPriority="99"/>
     <w:lsdException w:name="No Spacing" w:uiPriority="1" w:qFormat="1"/>
     <w:lsdException w:name="Light Shading" w:uiPriority="60"/>
@@ -3448,6 +3429,12 @@
 </file>
 
 <file path=customXml/item1.xml><?xml version="1.0" encoding="utf-8"?>
+<p:properties xmlns:p="http://schemas.microsoft.com/office/2006/metadata/properties" xmlns:xsi="http://www.w3.org/2001/XMLSchema-instance" xmlns:pc="http://schemas.microsoft.com/office/infopath/2007/PartnerControls">
+  <documentManagement/>
+</p:properties>
+</file>
+
+<file path=customXml/item2.xml><?xml version="1.0" encoding="utf-8"?>
 <ct:contentTypeSchema xmlns:ct="http://schemas.microsoft.com/office/2006/metadata/contentType" xmlns:ma="http://schemas.microsoft.com/office/2006/metadata/properties/metaAttributes" ct:_="" ma:_="" ma:contentTypeName="Document" ma:contentTypeID="0x01010063F5571D670E8D4AA25ECFBB7B20D68E" ma:contentTypeVersion="8" ma:contentTypeDescription="Create a new document." ma:contentTypeScope="" ma:versionID="ec719eeeb385b99016318f974c437401">
   <xsd:schema xmlns:xsd="http://www.w3.org/2001/XMLSchema" xmlns:xs="http://www.w3.org/2001/XMLSchema" xmlns:p="http://schemas.microsoft.com/office/2006/metadata/properties" xmlns:ns2="574619d1-cddf-4f45-bbba-ad1f4ebe7d65" targetNamespace="http://schemas.microsoft.com/office/2006/metadata/properties" ma:root="true" ma:fieldsID="638b098049cebb9413570f5bbc7a0751" ns2:_="">
     <xsd:import namespace="574619d1-cddf-4f45-bbba-ad1f4ebe7d65"/>
@@ -3617,17 +3604,7 @@
 </ct:contentTypeSchema>
 </file>
 
-<file path=customXml/item2.xml><?xml version="1.0" encoding="utf-8"?>
-<p:properties xmlns:p="http://schemas.microsoft.com/office/2006/metadata/properties" xmlns:xsi="http://www.w3.org/2001/XMLSchema-instance" xmlns:pc="http://schemas.microsoft.com/office/infopath/2007/PartnerControls">
-  <documentManagement/>
-</p:properties>
-</file>
-
 <file path=customXml/item3.xml><?xml version="1.0" encoding="utf-8"?>
-<b:Sources xmlns:b="http://schemas.openxmlformats.org/officeDocument/2006/bibliography" xmlns="http://schemas.openxmlformats.org/officeDocument/2006/bibliography" SelectedStyle="\APA.XSL" StyleName="APA"/>
-</file>
-
-<file path=customXml/item4.xml><?xml version="1.0" encoding="utf-8"?>
 <?mso-contentType ?>
 <FormTemplates xmlns="http://schemas.microsoft.com/sharepoint/v3/contenttype/forms">
   <Display>DocumentLibraryForm</Display>
@@ -3636,7 +3613,20 @@
 </FormTemplates>
 </file>
 
+<file path=customXml/item4.xml><?xml version="1.0" encoding="utf-8"?>
+<b:Sources xmlns:b="http://schemas.openxmlformats.org/officeDocument/2006/bibliography" xmlns="http://schemas.openxmlformats.org/officeDocument/2006/bibliography" SelectedStyle="\APA.XSL" StyleName="APA"/>
+</file>
+
 <file path=customXml/itemProps1.xml><?xml version="1.0" encoding="utf-8"?>
+<ds:datastoreItem xmlns:ds="http://purl.oclc.org/ooxml/officeDocument/customXml" ds:itemID="{BA1B10C4-4C0F-4092-9D08-B291416074FD}">
+  <ds:schemaRefs>
+    <ds:schemaRef ds:uri="http://schemas.microsoft.com/office/2006/metadata/properties"/>
+    <ds:schemaRef ds:uri="http://schemas.microsoft.com/office/infopath/2007/PartnerControls"/>
+  </ds:schemaRefs>
+</ds:datastoreItem>
+</file>
+
+<file path=customXml/itemProps2.xml><?xml version="1.0" encoding="utf-8"?>
 <ds:datastoreItem xmlns:ds="http://purl.oclc.org/ooxml/officeDocument/customXml" ds:itemID="{D826F46D-2DC6-42EB-B72C-6DD0447CB728}">
   <ds:schemaRefs>
     <ds:schemaRef ds:uri="http://schemas.microsoft.com/office/2006/metadata/contentType"/>
@@ -3654,27 +3644,18 @@
 </ds:datastoreItem>
 </file>
 
-<file path=customXml/itemProps2.xml><?xml version="1.0" encoding="utf-8"?>
-<ds:datastoreItem xmlns:ds="http://purl.oclc.org/ooxml/officeDocument/customXml" ds:itemID="{BA1B10C4-4C0F-4092-9D08-B291416074FD}">
+<file path=customXml/itemProps3.xml><?xml version="1.0" encoding="utf-8"?>
+<ds:datastoreItem xmlns:ds="http://purl.oclc.org/ooxml/officeDocument/customXml" ds:itemID="{395FF1FC-89FA-4856-B22C-9EC4EA9277F6}">
   <ds:schemaRefs>
-    <ds:schemaRef ds:uri="http://schemas.microsoft.com/office/2006/metadata/properties"/>
-    <ds:schemaRef ds:uri="http://schemas.microsoft.com/office/infopath/2007/PartnerControls"/>
+    <ds:schemaRef ds:uri="http://schemas.microsoft.com/sharepoint/v3/contenttype/forms"/>
   </ds:schemaRefs>
 </ds:datastoreItem>
 </file>
 
-<file path=customXml/itemProps3.xml><?xml version="1.0" encoding="utf-8"?>
+<file path=customXml/itemProps4.xml><?xml version="1.0" encoding="utf-8"?>
 <ds:datastoreItem xmlns:ds="http://purl.oclc.org/ooxml/officeDocument/customXml" ds:itemID="{452F39D0-410A-4546-83C5-05092F2F3D52}">
   <ds:schemaRefs>
     <ds:schemaRef ds:uri="http://schemas.openxmlformats.org/officeDocument/2006/bibliography"/>
   </ds:schemaRefs>
 </ds:datastoreItem>
-</file>
-
-<file path=customXml/itemProps4.xml><?xml version="1.0" encoding="utf-8"?>
-<ds:datastoreItem xmlns:ds="http://purl.oclc.org/ooxml/officeDocument/customXml" ds:itemID="{395FF1FC-89FA-4856-B22C-9EC4EA9277F6}">
-  <ds:schemaRefs>
-    <ds:schemaRef ds:uri="http://schemas.microsoft.com/sharepoint/v3/contenttype/forms"/>
-  </ds:schemaRefs>
-</ds:datastoreItem>
 </file>
</xml_diff>